<commit_message>
Map section from .doc and .m
</commit_message>
<xml_diff>
--- a/doc/temp_Partie1_Eric.docx
+++ b/doc/temp_Partie1_Eric.docx
@@ -5,23 +5,417 @@
     <w:p>
       <w:pPr>
         <w:pStyle w:val="Titre2"/>
+        <w:jc w:val="both"/>
       </w:pPr>
       <w:r>
         <w:t xml:space="preserve">Détermination du gain </w:t>
       </w:r>
     </w:p>
-    <w:p/>
+    <w:p>
+      <w:pPr>
+        <w:jc w:val="both"/>
+      </w:pPr>
+      <w:r>
+        <w:t>Ce calcul est illustré dans le code Matlab à la section</w:t>
+      </w:r>
+      <w:r>
+        <w:t xml:space="preserve"> </w:t>
+      </w:r>
+      <w:r>
+        <w:rPr>
+          <w:i/>
+        </w:rPr>
+        <w:t>Détermination du gain</w:t>
+      </w:r>
+      <w:r>
+        <w:t>.</w:t>
+      </w:r>
+    </w:p>
+    <w:p>
+      <w:pPr>
+        <w:jc w:val="both"/>
+      </w:pPr>
+      <w:r>
+        <w:t>Le gain de suppression est déterminé à l’aide d’une fonction de Bessel modifiée :</w:t>
+      </w:r>
+      <w:r>
+        <w:rPr>
+          <w:rStyle w:val="Appelnotedebasdep"/>
+        </w:rPr>
+        <w:footnoteReference w:id="1"/>
+      </w:r>
+    </w:p>
+    <w:p>
+      <w:pPr>
+        <w:jc w:val="both"/>
+      </w:pPr>
+      <w:r>
+        <w:tab/>
+      </w:r>
+      <w:r>
+        <w:rPr>
+          <w:highlight w:val="yellow"/>
+        </w:rPr>
+        <w:t>Insérer</w:t>
+      </w:r>
+      <w:r>
+        <w:rPr>
+          <w:highlight w:val="yellow"/>
+        </w:rPr>
+        <w:t xml:space="preserve"> équation </w:t>
+      </w:r>
+      <w:r>
+        <w:t>4</w:t>
+      </w:r>
+    </w:p>
+    <w:p>
+      <w:pPr>
+        <w:jc w:val="both"/>
+      </w:pPr>
+      <w:r>
+        <w:t>Où</w:t>
+      </w:r>
+    </w:p>
+    <w:p>
+      <w:pPr>
+        <w:jc w:val="both"/>
+      </w:pPr>
+      <w:r>
+        <w:tab/>
+      </w:r>
+      <w:r>
+        <w:rPr>
+          <w:highlight w:val="yellow"/>
+        </w:rPr>
+        <w:t>Insérer</w:t>
+      </w:r>
+      <w:r>
+        <w:rPr>
+          <w:highlight w:val="yellow"/>
+        </w:rPr>
+        <w:t xml:space="preserve"> équation 5</w:t>
+      </w:r>
+    </w:p>
+    <w:p>
+      <w:pPr>
+        <w:jc w:val="both"/>
+      </w:pPr>
+    </w:p>
+    <w:p>
+      <w:pPr>
+        <w:jc w:val="both"/>
+      </w:pPr>
+      <w:r>
+        <w:t>Nous aurons besoin de déterminer le paramètres g</w:t>
+      </w:r>
+      <w:r>
+        <w:rPr>
+          <w:vertAlign w:val="subscript"/>
+        </w:rPr>
+        <w:t>n</w:t>
+      </w:r>
+      <w:r>
+        <w:t xml:space="preserve">(m), celui-ci étant le ratio de la </w:t>
+      </w:r>
+      <w:r>
+        <w:t>différence entre l’énergie du cadre actuelle du canal et l’énergie du bruit du cadre précédent sur l’énergie du cadre actuelle du canal.</w:t>
+      </w:r>
+      <w:r>
+        <w:t xml:space="preserve"> Plus ce ratio est élevé, plus le cadre actuel peut être considéré comme de la voix. Donc p</w:t>
+      </w:r>
+      <w:r>
+        <w:t>lus ce paramètre est élevé, plus l’atténuation sera faible.</w:t>
+      </w:r>
+      <w:r>
+        <w:t xml:space="preserve"> </w:t>
+      </w:r>
+      <w:r>
+        <w:t xml:space="preserve">Dans le code Matlab, </w:t>
+      </w:r>
+      <w:r>
+        <w:t>g</w:t>
+      </w:r>
+      <w:r>
+        <w:rPr>
+          <w:vertAlign w:val="subscript"/>
+        </w:rPr>
+        <w:t>n</w:t>
+      </w:r>
+      <w:r>
+        <w:t xml:space="preserve">(m) est désigné par </w:t>
+      </w:r>
+      <w:r>
+        <w:rPr>
+          <w:i/>
+        </w:rPr>
+        <w:t>ch_meas_parms</w:t>
+      </w:r>
+      <w:r>
+        <w:rPr>
+          <w:i/>
+        </w:rPr>
+        <w:t xml:space="preserve"> </w:t>
+      </w:r>
+      <w:r>
+        <w:t xml:space="preserve">dans </w:t>
+      </w:r>
+      <w:r>
+        <w:rPr>
+          <w:i/>
+        </w:rPr>
+        <w:t>main.m</w:t>
+      </w:r>
+      <w:r>
+        <w:rPr>
+          <w:i/>
+        </w:rPr>
+        <w:t>.</w:t>
+      </w:r>
+    </w:p>
+    <w:p>
+      <w:pPr>
+        <w:jc w:val="both"/>
+      </w:pPr>
+    </w:p>
+    <w:p>
+      <w:pPr>
+        <w:jc w:val="both"/>
+      </w:pPr>
+      <w:r>
+        <w:t xml:space="preserve">Le paramètre </w:t>
+      </w:r>
+      <w:r>
+        <w:rPr>
+          <w:rFonts w:cstheme="minorHAnsi"/>
+        </w:rPr>
+        <w:t>ε</w:t>
+      </w:r>
+      <w:r>
+        <w:t xml:space="preserve"> est arbitraire et définit au début du code MatLab par l’utilisateur. Il doit être compris entre 1 et 20.</w:t>
+      </w:r>
+    </w:p>
+    <w:p>
+      <w:pPr>
+        <w:jc w:val="both"/>
+      </w:pPr>
+    </w:p>
+    <w:p>
+      <w:pPr>
+        <w:jc w:val="both"/>
+      </w:pPr>
+      <w:r>
+        <w:t xml:space="preserve">La calcul du gain est effectué par la fonction </w:t>
+      </w:r>
+      <w:r>
+        <w:rPr>
+          <w:i/>
+        </w:rPr>
+        <w:t>func_suppress_curve(eps, v_parm)</w:t>
+      </w:r>
+      <w:r>
+        <w:rPr>
+          <w:i/>
+        </w:rPr>
+        <w:t xml:space="preserve"> </w:t>
+      </w:r>
+      <w:r>
+        <w:t xml:space="preserve">du fichier </w:t>
+      </w:r>
+      <w:r>
+        <w:rPr>
+          <w:i/>
+        </w:rPr>
+        <w:t>func_suppress_curve.m</w:t>
+      </w:r>
+      <w:r>
+        <w:t>. Cette dernière étant l’implémentation de la fonctions de Bessel modifiée.</w:t>
+      </w:r>
+    </w:p>
+    <w:p>
+      <w:pPr>
+        <w:jc w:val="both"/>
+      </w:pPr>
+    </w:p>
     <w:p>
       <w:pPr>
         <w:pStyle w:val="Titre2"/>
+        <w:jc w:val="both"/>
       </w:pPr>
       <w:r>
         <w:t>Application du gain et reconstitution du signal</w:t>
       </w:r>
     </w:p>
     <w:p>
+      <w:pPr>
+        <w:jc w:val="both"/>
+      </w:pPr>
+      <w:r>
+        <w:t>Après avoir déterminer le gain à appliquer au signal du canal, un lissage est effectué afin d’éviter les changements trop brusques du signal. Ce</w:t>
+      </w:r>
+      <w:r>
+        <w:t>s brusques saut</w:t>
+      </w:r>
+      <w:r>
+        <w:t>s</w:t>
+      </w:r>
+      <w:r>
+        <w:t xml:space="preserve"> </w:t>
+      </w:r>
+      <w:r>
+        <w:t>pourrai</w:t>
+      </w:r>
+      <w:r>
+        <w:t>en</w:t>
+      </w:r>
+      <w:r>
+        <w:t xml:space="preserve">t </w:t>
+      </w:r>
+      <w:r>
+        <w:t>altérer</w:t>
+      </w:r>
+      <w:r>
+        <w:t xml:space="preserve"> la </w:t>
+      </w:r>
+      <w:r>
+        <w:t>qualité du signal sonore perçu par l’usager. Ce lissage est décrit par l’équation suivante :</w:t>
+      </w:r>
+    </w:p>
+    <w:p>
+      <w:pPr>
+        <w:jc w:val="both"/>
+      </w:pPr>
+      <w:r>
+        <w:t xml:space="preserve"> </w:t>
+      </w:r>
+      <w:r>
+        <w:tab/>
+      </w:r>
+      <w:r>
+        <w:rPr>
+          <w:highlight w:val="yellow"/>
+        </w:rPr>
+        <w:t>Insérer</w:t>
+      </w:r>
+      <w:r>
+        <w:rPr>
+          <w:highlight w:val="yellow"/>
+        </w:rPr>
+        <w:t xml:space="preserve"> équation 6</w:t>
+      </w:r>
+    </w:p>
+    <w:p>
+      <w:pPr>
+        <w:jc w:val="both"/>
+      </w:pPr>
+      <w:r>
+        <w:t>O</w:t>
+      </w:r>
+      <w:r>
+        <w:t>ù</w:t>
+      </w:r>
+    </w:p>
+    <w:p>
+      <w:pPr>
+        <w:jc w:val="both"/>
+      </w:pPr>
+      <w:r>
+        <w:tab/>
+      </w:r>
+      <w:r>
+        <w:rPr>
+          <w:highlight w:val="yellow"/>
+        </w:rPr>
+        <w:t>Insérer</w:t>
+      </w:r>
+      <w:r>
+        <w:rPr>
+          <w:highlight w:val="yellow"/>
+        </w:rPr>
+        <w:t xml:space="preserve"> équation 7</w:t>
+      </w:r>
+    </w:p>
+    <w:p>
+      <w:pPr>
+        <w:jc w:val="both"/>
+      </w:pPr>
       <w:bookmarkStart w:id="0" w:name="_GoBack"/>
       <w:bookmarkEnd w:id="0"/>
+    </w:p>
+    <w:p>
+      <w:pPr>
+        <w:jc w:val="both"/>
+        <w:rPr>
+          <w:i/>
+        </w:rPr>
+      </w:pPr>
+      <w:r>
+        <w:t xml:space="preserve">Cette équation est implémenté par la fonction </w:t>
+      </w:r>
+      <w:r>
+        <w:rPr>
+          <w:i/>
+        </w:rPr>
+        <w:t>calc_smooth_gain</w:t>
+      </w:r>
+      <w:r>
+        <w:rPr>
+          <w:i/>
+        </w:rPr>
+        <w:t xml:space="preserve"> </w:t>
+      </w:r>
+      <w:r>
+        <w:t xml:space="preserve"> du fichier </w:t>
+      </w:r>
+      <w:r>
+        <w:rPr>
+          <w:i/>
+        </w:rPr>
+        <w:t>calc_smooth_gain.m</w:t>
+      </w:r>
+      <w:r>
+        <w:rPr>
+          <w:i/>
+        </w:rPr>
+        <w:t>.</w:t>
+      </w:r>
+    </w:p>
+    <w:p>
+      <w:pPr>
+        <w:jc w:val="both"/>
+        <w:rPr>
+          <w:i/>
+        </w:rPr>
+      </w:pPr>
+    </w:p>
+    <w:p>
+      <w:pPr>
+        <w:jc w:val="both"/>
+      </w:pPr>
+      <w:r>
+        <w:t>Une fois le gain lissé, celui-ci est ap</w:t>
+      </w:r>
+      <w:r>
+        <w:t>pliqué sur le signal du canal. Tel qu’expliquer précédemment, ce gain sera beaucoup plus faible</w:t>
+      </w:r>
+      <w:r>
+        <w:t xml:space="preserve"> </w:t>
+      </w:r>
+      <w:r>
+        <w:t>pour les cadres contenant du bruit.</w:t>
+      </w:r>
+    </w:p>
+    <w:p>
+      <w:pPr>
+        <w:jc w:val="both"/>
+      </w:pPr>
+    </w:p>
+    <w:p>
+      <w:pPr>
+        <w:jc w:val="both"/>
+      </w:pPr>
+      <w:r>
+        <w:t xml:space="preserve">Par la suite, nous recombinons les signaux des différents canaux avec un déphasage de 180° entre eux. Ceci est exprimé dans le code de main.m par une alternance d’addition et de soustraction des signaux de canaux. </w:t>
+      </w:r>
     </w:p>
     <w:sectPr>
       <w:pgSz w:w="12240" w:h="15840"/>
@@ -31,6 +425,66 @@
     </w:sectPr>
   </w:body>
 </w:document>
+</file>
+
+<file path=word/endnotes.xml><?xml version="1.0" encoding="utf-8"?>
+<w:endnotes xmlns:wpc="http://schemas.microsoft.com/office/word/2010/wordprocessingCanvas" xmlns:cx="http://schemas.microsoft.com/office/drawing/2014/chartex" xmlns:cx1="http://schemas.microsoft.com/office/drawing/2015/9/8/chartex" xmlns:cx2="http://schemas.microsoft.com/office/drawing/2015/10/21/chartex" xmlns:cx3="http://schemas.microsoft.com/office/drawing/2016/5/9/chartex" xmlns:cx4="http://schemas.microsoft.com/office/drawing/2016/5/10/chartex" xmlns:cx5="http://schemas.microsoft.com/office/drawing/2016/5/11/chartex" xmlns:cx6="http://schemas.microsoft.com/office/drawing/2016/5/12/chartex" xmlns:cx7="http://schemas.microsoft.com/office/drawing/2016/5/13/chartex" xmlns:cx8="http://schemas.microsoft.com/office/drawing/2016/5/14/chartex" xmlns:mc="http://schemas.openxmlformats.org/markup-compatibility/2006" xmlns:aink="http://schemas.microsoft.com/office/drawing/2016/ink" xmlns:am3d="http://schemas.microsoft.com/office/drawing/2017/model3d" xmlns:o="urn:schemas-microsoft-com:office:office" xmlns:r="http://schemas.openxmlformats.org/officeDocument/2006/relationships" xmlns:m="http://schemas.openxmlformats.org/officeDocument/2006/math" xmlns:v="urn:schemas-microsoft-com:vml" xmlns:wp14="http://schemas.microsoft.com/office/word/2010/wordprocessingDrawing" xmlns:wp="http://schemas.openxmlformats.org/drawingml/2006/wordprocessingDrawing" xmlns:w10="urn:schemas-microsoft-com:office:word" xmlns:w="http://schemas.openxmlformats.org/wordprocessingml/2006/main" xmlns:w14="http://schemas.microsoft.com/office/word/2010/wordml" xmlns:w15="http://schemas.microsoft.com/office/word/2012/wordml" xmlns:w16cid="http://schemas.microsoft.com/office/word/2016/wordml/cid" xmlns:w16se="http://schemas.microsoft.com/office/word/2015/wordml/symex" xmlns:wpg="http://schemas.microsoft.com/office/word/2010/wordprocessingGroup" xmlns:wpi="http://schemas.microsoft.com/office/word/2010/wordprocessingInk" xmlns:wne="http://schemas.microsoft.com/office/word/2006/wordml" xmlns:wps="http://schemas.microsoft.com/office/word/2010/wordprocessingShape" mc:Ignorable="w14 w15 w16se w16cid wp14">
+  <w:endnote w:type="separator" w:id="-1">
+    <w:p>
+      <w:r>
+        <w:separator/>
+      </w:r>
+    </w:p>
+  </w:endnote>
+  <w:endnote w:type="continuationSeparator" w:id="0">
+    <w:p>
+      <w:r>
+        <w:continuationSeparator/>
+      </w:r>
+    </w:p>
+  </w:endnote>
+</w:endnotes>
+</file>
+
+<file path=word/footnotes.xml><?xml version="1.0" encoding="utf-8"?>
+<w:footnotes xmlns:wpc="http://schemas.microsoft.com/office/word/2010/wordprocessingCanvas" xmlns:cx="http://schemas.microsoft.com/office/drawing/2014/chartex" xmlns:cx1="http://schemas.microsoft.com/office/drawing/2015/9/8/chartex" xmlns:cx2="http://schemas.microsoft.com/office/drawing/2015/10/21/chartex" xmlns:cx3="http://schemas.microsoft.com/office/drawing/2016/5/9/chartex" xmlns:cx4="http://schemas.microsoft.com/office/drawing/2016/5/10/chartex" xmlns:cx5="http://schemas.microsoft.com/office/drawing/2016/5/11/chartex" xmlns:cx6="http://schemas.microsoft.com/office/drawing/2016/5/12/chartex" xmlns:cx7="http://schemas.microsoft.com/office/drawing/2016/5/13/chartex" xmlns:cx8="http://schemas.microsoft.com/office/drawing/2016/5/14/chartex" xmlns:mc="http://schemas.openxmlformats.org/markup-compatibility/2006" xmlns:aink="http://schemas.microsoft.com/office/drawing/2016/ink" xmlns:am3d="http://schemas.microsoft.com/office/drawing/2017/model3d" xmlns:o="urn:schemas-microsoft-com:office:office" xmlns:r="http://schemas.openxmlformats.org/officeDocument/2006/relationships" xmlns:m="http://schemas.openxmlformats.org/officeDocument/2006/math" xmlns:v="urn:schemas-microsoft-com:vml" xmlns:wp14="http://schemas.microsoft.com/office/word/2010/wordprocessingDrawing" xmlns:wp="http://schemas.openxmlformats.org/drawingml/2006/wordprocessingDrawing" xmlns:w10="urn:schemas-microsoft-com:office:word" xmlns:w="http://schemas.openxmlformats.org/wordprocessingml/2006/main" xmlns:w14="http://schemas.microsoft.com/office/word/2010/wordml" xmlns:w15="http://schemas.microsoft.com/office/word/2012/wordml" xmlns:w16cid="http://schemas.microsoft.com/office/word/2016/wordml/cid" xmlns:w16se="http://schemas.microsoft.com/office/word/2015/wordml/symex" xmlns:wpg="http://schemas.microsoft.com/office/word/2010/wordprocessingGroup" xmlns:wpi="http://schemas.microsoft.com/office/word/2010/wordprocessingInk" xmlns:wne="http://schemas.microsoft.com/office/word/2006/wordml" xmlns:wps="http://schemas.microsoft.com/office/word/2010/wordprocessingShape" mc:Ignorable="w14 w15 w16se w16cid wp14">
+  <w:footnote w:type="separator" w:id="-1">
+    <w:p>
+      <w:r>
+        <w:separator/>
+      </w:r>
+    </w:p>
+  </w:footnote>
+  <w:footnote w:type="continuationSeparator" w:id="0">
+    <w:p>
+      <w:r>
+        <w:continuationSeparator/>
+      </w:r>
+    </w:p>
+  </w:footnote>
+  <w:footnote w:id="1">
+    <w:p>
+      <w:pPr>
+        <w:pStyle w:val="Notedebasdepage"/>
+      </w:pPr>
+      <w:r>
+        <w:rPr>
+          <w:rStyle w:val="Appelnotedebasdep"/>
+        </w:rPr>
+        <w:footnoteRef/>
+      </w:r>
+      <w:r>
+        <w:t xml:space="preserve"> </w:t>
+      </w:r>
+      <w:r>
+        <w:rPr>
+          <w:highlight w:val="yellow"/>
+        </w:rPr>
+        <w:t>Equation 3 de Mckaulay</w:t>
+      </w:r>
+    </w:p>
+  </w:footnote>
+</w:footnotes>
 </file>
 
 <file path=word/styles.xml><?xml version="1.0" encoding="utf-8"?>
@@ -502,6 +956,92 @@
       <w:lang w:eastAsia="fr-FR"/>
     </w:rPr>
   </w:style>
+  <w:style w:type="character" w:styleId="Textedelespacerserv">
+    <w:name w:val="Placeholder Text"/>
+    <w:basedOn w:val="Policepardfaut"/>
+    <w:uiPriority w:val="99"/>
+    <w:semiHidden/>
+    <w:rsid w:val="009236EC"/>
+    <w:rPr>
+      <w:color w:val="808080"/>
+    </w:rPr>
+  </w:style>
+  <w:style w:type="paragraph" w:styleId="Notedefin">
+    <w:name w:val="endnote text"/>
+    <w:basedOn w:val="Normal"/>
+    <w:link w:val="NotedefinCar"/>
+    <w:uiPriority w:val="99"/>
+    <w:semiHidden/>
+    <w:unhideWhenUsed/>
+    <w:rsid w:val="00BB6183"/>
+    <w:rPr>
+      <w:sz w:val="20"/>
+      <w:szCs w:val="20"/>
+    </w:rPr>
+  </w:style>
+  <w:style w:type="character" w:customStyle="1" w:styleId="NotedefinCar">
+    <w:name w:val="Note de fin Car"/>
+    <w:basedOn w:val="Policepardfaut"/>
+    <w:link w:val="Notedefin"/>
+    <w:uiPriority w:val="99"/>
+    <w:semiHidden/>
+    <w:rsid w:val="00BB6183"/>
+    <w:rPr>
+      <w:rFonts w:eastAsiaTheme="minorEastAsia"/>
+      <w:sz w:val="20"/>
+      <w:szCs w:val="20"/>
+      <w:lang w:eastAsia="fr-FR"/>
+    </w:rPr>
+  </w:style>
+  <w:style w:type="character" w:styleId="Appeldenotedefin">
+    <w:name w:val="endnote reference"/>
+    <w:basedOn w:val="Policepardfaut"/>
+    <w:uiPriority w:val="99"/>
+    <w:semiHidden/>
+    <w:unhideWhenUsed/>
+    <w:rsid w:val="00BB6183"/>
+    <w:rPr>
+      <w:vertAlign w:val="superscript"/>
+    </w:rPr>
+  </w:style>
+  <w:style w:type="paragraph" w:styleId="Notedebasdepage">
+    <w:name w:val="footnote text"/>
+    <w:basedOn w:val="Normal"/>
+    <w:link w:val="NotedebasdepageCar"/>
+    <w:uiPriority w:val="99"/>
+    <w:semiHidden/>
+    <w:unhideWhenUsed/>
+    <w:rsid w:val="00BB6183"/>
+    <w:rPr>
+      <w:sz w:val="20"/>
+      <w:szCs w:val="20"/>
+    </w:rPr>
+  </w:style>
+  <w:style w:type="character" w:customStyle="1" w:styleId="NotedebasdepageCar">
+    <w:name w:val="Note de bas de page Car"/>
+    <w:basedOn w:val="Policepardfaut"/>
+    <w:link w:val="Notedebasdepage"/>
+    <w:uiPriority w:val="99"/>
+    <w:semiHidden/>
+    <w:rsid w:val="00BB6183"/>
+    <w:rPr>
+      <w:rFonts w:eastAsiaTheme="minorEastAsia"/>
+      <w:sz w:val="20"/>
+      <w:szCs w:val="20"/>
+      <w:lang w:eastAsia="fr-FR"/>
+    </w:rPr>
+  </w:style>
+  <w:style w:type="character" w:styleId="Appelnotedebasdep">
+    <w:name w:val="footnote reference"/>
+    <w:basedOn w:val="Policepardfaut"/>
+    <w:uiPriority w:val="99"/>
+    <w:semiHidden/>
+    <w:unhideWhenUsed/>
+    <w:rsid w:val="00BB6183"/>
+    <w:rPr>
+      <w:vertAlign w:val="superscript"/>
+    </w:rPr>
+  </w:style>
 </w:styles>
 </file>
 
@@ -798,4 +1338,16 @@
     </a:ext>
   </a:extLst>
 </a:theme>
+</file>
+
+<file path=customXml/item1.xml><?xml version="1.0" encoding="utf-8"?>
+<b:Sources xmlns:b="http://schemas.openxmlformats.org/officeDocument/2006/bibliography" xmlns="http://schemas.openxmlformats.org/officeDocument/2006/bibliography" SelectedStyle="\APASixthEditionOfficeOnline.xsl" StyleName="APA" Version="6"/>
+</file>
+
+<file path=customXml/itemProps1.xml><?xml version="1.0" encoding="utf-8"?>
+<ds:datastoreItem xmlns:ds="http://schemas.openxmlformats.org/officeDocument/2006/customXml" ds:itemID="{90453D2B-91AA-47C6-9F5B-E1CCBDCC59E1}">
+  <ds:schemaRefs>
+    <ds:schemaRef ds:uri="http://schemas.openxmlformats.org/officeDocument/2006/bibliography"/>
+  </ds:schemaRefs>
+</ds:datastoreItem>
 </file>
</xml_diff>